<commit_message>
updated to fix with matts commetns
</commit_message>
<xml_diff>
--- a/DesignDoc/RTS_Task3_Report.docx
+++ b/DesignDoc/RTS_Task3_Report.docx
@@ -102,9 +102,6 @@
                 </w:rPr>
                 <w:alias w:val="Title"/>
                 <w:id w:val="15524250"/>
-                <w:placeholder>
-                  <w:docPart w:val="5F91328BBADF4063B9C6E245913E053F"/>
-                </w:placeholder>
                 <w:dataBinding w:prefixMappings="xmlns:ns0='http://schemas.openxmlformats.org/package/2006/metadata/core-properties' xmlns:ns1='http://purl.org/dc/elements/1.1/'" w:xpath="/ns0:coreProperties[1]/ns1:title[1]" w:storeItemID="{6C3C8BC8-F283-45AE-878A-BAB7291924A1}"/>
                 <w:text/>
               </w:sdtPr>
@@ -1284,6 +1281,7 @@
       <w:r>
         <w:rPr>
           <w:noProof/>
+          <w:lang w:eastAsia="en-GB"/>
         </w:rPr>
         <w:drawing>
           <wp:inline distT="0" distB="0" distL="0" distR="0" wp14:anchorId="096AB77E" wp14:editId="5E0E1D96">
@@ -1339,14 +1337,27 @@
       <w:r>
         <w:t xml:space="preserve">Figure </w:t>
       </w:r>
-      <w:fldSimple w:instr=" SEQ Figure \* ARABIC ">
-        <w:r>
-          <w:rPr>
-            <w:noProof/>
-          </w:rPr>
-          <w:t>1</w:t>
-        </w:r>
-      </w:fldSimple>
+      <w:r>
+        <w:fldChar w:fldCharType="begin"/>
+      </w:r>
+      <w:r>
+        <w:instrText xml:space="preserve"> SEQ Figure \* ARABIC </w:instrText>
+      </w:r>
+      <w:r>
+        <w:fldChar w:fldCharType="separate"/>
+      </w:r>
+      <w:r>
+        <w:rPr>
+          <w:noProof/>
+        </w:rPr>
+        <w:t>1</w:t>
+      </w:r>
+      <w:r>
+        <w:rPr>
+          <w:noProof/>
+        </w:rPr>
+        <w:fldChar w:fldCharType="end"/>
+      </w:r>
       <w:r>
         <w:t xml:space="preserve"> </w:t>
       </w:r>
@@ -1388,6 +1399,7 @@
       <w:r>
         <w:rPr>
           <w:noProof/>
+          <w:lang w:eastAsia="en-GB"/>
         </w:rPr>
         <w:drawing>
           <wp:inline distT="0" distB="0" distL="0" distR="0" wp14:anchorId="5E91E1E6" wp14:editId="1D942FAA">
@@ -1440,14 +1452,27 @@
       <w:r>
         <w:t xml:space="preserve">Figure </w:t>
       </w:r>
-      <w:fldSimple w:instr=" SEQ Figure \* ARABIC ">
-        <w:r>
-          <w:rPr>
-            <w:noProof/>
-          </w:rPr>
-          <w:t>2</w:t>
-        </w:r>
-      </w:fldSimple>
+      <w:r>
+        <w:fldChar w:fldCharType="begin"/>
+      </w:r>
+      <w:r>
+        <w:instrText xml:space="preserve"> SEQ Figure \* ARABIC </w:instrText>
+      </w:r>
+      <w:r>
+        <w:fldChar w:fldCharType="separate"/>
+      </w:r>
+      <w:r>
+        <w:rPr>
+          <w:noProof/>
+        </w:rPr>
+        <w:t>2</w:t>
+      </w:r>
+      <w:r>
+        <w:rPr>
+          <w:noProof/>
+        </w:rPr>
+        <w:fldChar w:fldCharType="end"/>
+      </w:r>
       <w:r>
         <w:rPr>
           <w:noProof/>
@@ -1477,6 +1502,7 @@
       <w:r>
         <w:rPr>
           <w:noProof/>
+          <w:lang w:eastAsia="en-GB"/>
         </w:rPr>
         <w:lastRenderedPageBreak/>
         <w:drawing>
@@ -1530,18 +1556,31 @@
       <w:r>
         <w:t xml:space="preserve">Figure </w:t>
       </w:r>
-      <w:fldSimple w:instr=" SEQ Figure \* ARABIC ">
-        <w:r>
-          <w:rPr>
-            <w:noProof/>
-          </w:rPr>
-          <w:t>3</w:t>
-        </w:r>
-      </w:fldSimple>
+      <w:r>
+        <w:fldChar w:fldCharType="begin"/>
+      </w:r>
+      <w:r>
+        <w:instrText xml:space="preserve"> SEQ Figure \* ARABIC </w:instrText>
+      </w:r>
+      <w:r>
+        <w:fldChar w:fldCharType="separate"/>
+      </w:r>
       <w:r>
         <w:rPr>
           <w:noProof/>
         </w:rPr>
+        <w:t>3</w:t>
+      </w:r>
+      <w:r>
+        <w:rPr>
+          <w:noProof/>
+        </w:rPr>
+        <w:fldChar w:fldCharType="end"/>
+      </w:r>
+      <w:r>
+        <w:rPr>
+          <w:noProof/>
+        </w:rPr>
         <w:t xml:space="preserve"> - Door Use Case</w:t>
       </w:r>
     </w:p>
@@ -1569,16 +1608,18 @@
     <w:p>
       <w:pPr>
         <w:keepNext/>
+        <w:jc w:val="center"/>
       </w:pPr>
       <w:r>
         <w:rPr>
           <w:noProof/>
+          <w:lang w:eastAsia="en-GB"/>
         </w:rPr>
         <w:drawing>
-          <wp:inline distT="0" distB="0" distL="0" distR="0" wp14:anchorId="086CDDBB" wp14:editId="650E7BA8">
-            <wp:extent cx="5731510" cy="3498303"/>
-            <wp:effectExtent l="0" t="0" r="2540" b="6985"/>
-            <wp:docPr id="2" name="Picture 2"/>
+          <wp:inline distT="0" distB="0" distL="0" distR="0" wp14:anchorId="3FB40E8D" wp14:editId="67B754F7">
+            <wp:extent cx="5731510" cy="3678331"/>
+            <wp:effectExtent l="0" t="0" r="2540" b="0"/>
+            <wp:docPr id="3" name="Picture 3"/>
             <wp:cNvGraphicFramePr>
               <a:graphicFrameLocks xmlns:a="http://schemas.openxmlformats.org/drawingml/2006/main" noChangeAspect="1"/>
             </wp:cNvGraphicFramePr>
@@ -1598,7 +1639,7 @@
                   <pic:spPr>
                     <a:xfrm>
                       <a:off x="0" y="0"/>
-                      <a:ext cx="5731510" cy="3498303"/>
+                      <a:ext cx="5731510" cy="3678331"/>
                     </a:xfrm>
                     <a:prstGeom prst="rect">
                       <a:avLst/>
@@ -1619,14 +1660,27 @@
       <w:r>
         <w:t xml:space="preserve">Figure </w:t>
       </w:r>
-      <w:fldSimple w:instr=" SEQ Figure \* ARABIC ">
-        <w:r>
-          <w:rPr>
-            <w:noProof/>
-          </w:rPr>
-          <w:t>4</w:t>
-        </w:r>
-      </w:fldSimple>
+      <w:r>
+        <w:fldChar w:fldCharType="begin"/>
+      </w:r>
+      <w:r>
+        <w:instrText xml:space="preserve"> SEQ Figure \* ARABIC </w:instrText>
+      </w:r>
+      <w:r>
+        <w:fldChar w:fldCharType="separate"/>
+      </w:r>
+      <w:r>
+        <w:rPr>
+          <w:noProof/>
+        </w:rPr>
+        <w:t>4</w:t>
+      </w:r>
+      <w:r>
+        <w:rPr>
+          <w:noProof/>
+        </w:rPr>
+        <w:fldChar w:fldCharType="end"/>
+      </w:r>
       <w:r>
         <w:t xml:space="preserve"> - Class Diagram</w:t>
       </w:r>
@@ -1666,15 +1720,33 @@
         <w:t xml:space="preserve">anager class controls the overall running of the software. </w:t>
       </w:r>
       <w:r>
-        <w:t xml:space="preserve">Program class consists of an array of </w:t>
+        <w:t xml:space="preserve">The Programs array in Program class contains </w:t>
       </w:r>
       <w:proofErr w:type="spellStart"/>
       <w:r>
-        <w:t>WashCycles</w:t>
+        <w:t>WashCycle</w:t>
       </w:r>
       <w:proofErr w:type="spellEnd"/>
       <w:r>
-        <w:t xml:space="preserve"> which is a class for each wash cycle within a Program.</w:t>
+        <w:t xml:space="preserve"> objects that carry information about a particular wash cycle in a program (Status, Time, </w:t>
+      </w:r>
+      <w:proofErr w:type="spellStart"/>
+      <w:proofErr w:type="gramStart"/>
+      <w:r>
+        <w:t>MotorControl</w:t>
+      </w:r>
+      <w:proofErr w:type="spellEnd"/>
+      <w:proofErr w:type="gramEnd"/>
+      <w:r>
+        <w:t xml:space="preserve">). The association between Program class and </w:t>
+      </w:r>
+      <w:proofErr w:type="spellStart"/>
+      <w:r>
+        <w:t>WashCycle</w:t>
+      </w:r>
+      <w:proofErr w:type="spellEnd"/>
+      <w:r>
+        <w:t xml:space="preserve"> class is programs*cycles as this is the size of the Programs array.</w:t>
       </w:r>
     </w:p>
     <w:bookmarkStart w:id="4" w:name="_Toc383795044"/>
@@ -1685,6 +1757,7 @@
       <w:r>
         <w:rPr>
           <w:noProof/>
+          <w:lang w:eastAsia="en-GB"/>
         </w:rPr>
         <w:lastRenderedPageBreak/>
         <mc:AlternateContent>
@@ -1736,14 +1809,27 @@
                             <w:r>
                               <w:t xml:space="preserve">Figure </w:t>
                             </w:r>
-                            <w:fldSimple w:instr=" SEQ Figure \* ARABIC ">
-                              <w:r>
-                                <w:rPr>
-                                  <w:noProof/>
-                                </w:rPr>
-                                <w:t>5</w:t>
-                              </w:r>
-                            </w:fldSimple>
+                            <w:r>
+                              <w:fldChar w:fldCharType="begin"/>
+                            </w:r>
+                            <w:r>
+                              <w:instrText xml:space="preserve"> SEQ Figure \* ARABIC </w:instrText>
+                            </w:r>
+                            <w:r>
+                              <w:fldChar w:fldCharType="separate"/>
+                            </w:r>
+                            <w:r>
+                              <w:rPr>
+                                <w:noProof/>
+                              </w:rPr>
+                              <w:t>5</w:t>
+                            </w:r>
+                            <w:r>
+                              <w:rPr>
+                                <w:noProof/>
+                              </w:rPr>
+                              <w:fldChar w:fldCharType="end"/>
+                            </w:r>
                             <w:r>
                               <w:t xml:space="preserve"> - Activity Diagram</w:t>
                             </w:r>
@@ -1833,6 +1919,7 @@
       <w:r>
         <w:rPr>
           <w:noProof/>
+          <w:lang w:eastAsia="en-GB"/>
         </w:rPr>
         <w:drawing>
           <wp:anchor distT="0" distB="0" distL="114300" distR="114300" simplePos="0" relativeHeight="251661312" behindDoc="0" locked="0" layoutInCell="1" allowOverlap="1">
@@ -1936,6 +2023,7 @@
       <w:r>
         <w:rPr>
           <w:noProof/>
+          <w:lang w:eastAsia="en-GB"/>
         </w:rPr>
         <w:drawing>
           <wp:inline distT="0" distB="0" distL="0" distR="0" wp14:anchorId="21A8A74D" wp14:editId="1962188A">
@@ -1982,14 +2070,27 @@
       <w:r>
         <w:t xml:space="preserve">Figure </w:t>
       </w:r>
-      <w:fldSimple w:instr=" SEQ Figure \* ARABIC ">
-        <w:r>
-          <w:rPr>
-            <w:noProof/>
-          </w:rPr>
-          <w:t>6</w:t>
-        </w:r>
-      </w:fldSimple>
+      <w:r>
+        <w:fldChar w:fldCharType="begin"/>
+      </w:r>
+      <w:r>
+        <w:instrText xml:space="preserve"> SEQ Figure \* ARABIC </w:instrText>
+      </w:r>
+      <w:r>
+        <w:fldChar w:fldCharType="separate"/>
+      </w:r>
+      <w:r>
+        <w:rPr>
+          <w:noProof/>
+        </w:rPr>
+        <w:t>6</w:t>
+      </w:r>
+      <w:r>
+        <w:rPr>
+          <w:noProof/>
+        </w:rPr>
+        <w:fldChar w:fldCharType="end"/>
+      </w:r>
       <w:r>
         <w:t xml:space="preserve"> - Start Program Door Open</w:t>
       </w:r>
@@ -2003,6 +2104,9 @@
       </w:r>
       <w:r>
         <w:t>.</w:t>
+      </w:r>
+      <w:r>
+        <w:t xml:space="preserve"> Polling the buttons occurs frequently enough that is appears to the user that their input is always caught by the washing machine software.</w:t>
       </w:r>
     </w:p>
     <w:p>
@@ -2013,7 +2117,9 @@
       <w:r>
         <w:rPr>
           <w:noProof/>
-        </w:rPr>
+          <w:lang w:eastAsia="en-GB"/>
+        </w:rPr>
+        <w:lastRenderedPageBreak/>
         <w:drawing>
           <wp:inline distT="0" distB="0" distL="0" distR="0" wp14:anchorId="16D84472" wp14:editId="390ACD79">
             <wp:extent cx="4742121" cy="3367317"/>
@@ -2059,21 +2165,33 @@
       <w:r>
         <w:t xml:space="preserve">Figure </w:t>
       </w:r>
-      <w:fldSimple w:instr=" SEQ Figure \* ARABIC ">
-        <w:r>
-          <w:rPr>
-            <w:noProof/>
-          </w:rPr>
-          <w:t>7</w:t>
-        </w:r>
-      </w:fldSimple>
+      <w:r>
+        <w:fldChar w:fldCharType="begin"/>
+      </w:r>
+      <w:r>
+        <w:instrText xml:space="preserve"> SEQ Figure \* ARABIC </w:instrText>
+      </w:r>
+      <w:r>
+        <w:fldChar w:fldCharType="separate"/>
+      </w:r>
+      <w:r>
+        <w:rPr>
+          <w:noProof/>
+        </w:rPr>
+        <w:t>7</w:t>
+      </w:r>
+      <w:r>
+        <w:rPr>
+          <w:noProof/>
+        </w:rPr>
+        <w:fldChar w:fldCharType="end"/>
+      </w:r>
       <w:r>
         <w:t xml:space="preserve"> - Start Program Door Closed</w:t>
       </w:r>
     </w:p>
     <w:p>
       <w:r>
-        <w:lastRenderedPageBreak/>
         <w:t>Figure 7 shows the function calls for the user pressing the accept button while</w:t>
       </w:r>
       <w:r>
@@ -2114,6 +2232,7 @@
       <w:r>
         <w:rPr>
           <w:noProof/>
+          <w:lang w:eastAsia="en-GB"/>
         </w:rPr>
         <w:drawing>
           <wp:inline distT="0" distB="0" distL="0" distR="0" wp14:anchorId="5366C110" wp14:editId="0B569748">
@@ -2160,20 +2279,34 @@
       <w:r>
         <w:t xml:space="preserve">Figure </w:t>
       </w:r>
-      <w:fldSimple w:instr=" SEQ Figure \* ARABIC ">
-        <w:r>
-          <w:rPr>
-            <w:noProof/>
-          </w:rPr>
-          <w:t>8</w:t>
-        </w:r>
-      </w:fldSimple>
+      <w:r>
+        <w:fldChar w:fldCharType="begin"/>
+      </w:r>
+      <w:r>
+        <w:instrText xml:space="preserve"> SEQ Figure \* ARABIC </w:instrText>
+      </w:r>
+      <w:r>
+        <w:fldChar w:fldCharType="separate"/>
+      </w:r>
+      <w:r>
+        <w:rPr>
+          <w:noProof/>
+        </w:rPr>
+        <w:t>8</w:t>
+      </w:r>
+      <w:r>
+        <w:rPr>
+          <w:noProof/>
+        </w:rPr>
+        <w:fldChar w:fldCharType="end"/>
+      </w:r>
       <w:r>
         <w:t xml:space="preserve"> - Reset Program</w:t>
       </w:r>
     </w:p>
     <w:p>
       <w:r>
+        <w:lastRenderedPageBreak/>
         <w:t xml:space="preserve">Figure 8 shows the function calls for pausing and resetting the program by pressing the cancel button. See figure 9 for </w:t>
       </w:r>
       <w:proofErr w:type="spellStart"/>
@@ -2225,6 +2358,7 @@
       <w:r>
         <w:rPr>
           <w:noProof/>
+          <w:lang w:eastAsia="en-GB"/>
         </w:rPr>
         <w:drawing>
           <wp:inline distT="0" distB="0" distL="0" distR="0" wp14:anchorId="36DDF216" wp14:editId="7B9D1932">
@@ -2274,14 +2408,27 @@
       <w:r>
         <w:t xml:space="preserve">Figure </w:t>
       </w:r>
-      <w:fldSimple w:instr=" SEQ Figure \* ARABIC ">
-        <w:r>
-          <w:rPr>
-            <w:noProof/>
-          </w:rPr>
-          <w:t>9</w:t>
-        </w:r>
-      </w:fldSimple>
+      <w:r>
+        <w:fldChar w:fldCharType="begin"/>
+      </w:r>
+      <w:r>
+        <w:instrText xml:space="preserve"> SEQ Figure \* ARABIC </w:instrText>
+      </w:r>
+      <w:r>
+        <w:fldChar w:fldCharType="separate"/>
+      </w:r>
+      <w:r>
+        <w:rPr>
+          <w:noProof/>
+        </w:rPr>
+        <w:t>9</w:t>
+      </w:r>
+      <w:r>
+        <w:rPr>
+          <w:noProof/>
+        </w:rPr>
+        <w:fldChar w:fldCharType="end"/>
+      </w:r>
       <w:r>
         <w:rPr>
           <w:noProof/>
@@ -2355,8 +2502,8 @@
       <w:r>
         <w:rPr>
           <w:noProof/>
-        </w:rPr>
-        <w:lastRenderedPageBreak/>
+          <w:lang w:eastAsia="en-GB"/>
+        </w:rPr>
         <w:drawing>
           <wp:inline distT="0" distB="0" distL="0" distR="0" wp14:anchorId="2275F5A6" wp14:editId="7C18C334">
             <wp:extent cx="2295525" cy="1847850"/>
@@ -2402,14 +2549,27 @@
       <w:r>
         <w:t xml:space="preserve">Figure </w:t>
       </w:r>
-      <w:fldSimple w:instr=" SEQ Figure \* ARABIC ">
-        <w:r>
-          <w:rPr>
-            <w:noProof/>
-          </w:rPr>
-          <w:t>10</w:t>
-        </w:r>
-      </w:fldSimple>
+      <w:r>
+        <w:fldChar w:fldCharType="begin"/>
+      </w:r>
+      <w:r>
+        <w:instrText xml:space="preserve"> SEQ Figure \* ARABIC </w:instrText>
+      </w:r>
+      <w:r>
+        <w:fldChar w:fldCharType="separate"/>
+      </w:r>
+      <w:r>
+        <w:rPr>
+          <w:noProof/>
+        </w:rPr>
+        <w:t>10</w:t>
+      </w:r>
+      <w:r>
+        <w:rPr>
+          <w:noProof/>
+        </w:rPr>
+        <w:fldChar w:fldCharType="end"/>
+      </w:r>
       <w:r>
         <w:t xml:space="preserve"> – </w:t>
       </w:r>
@@ -2464,7 +2624,13 @@
         <w:t>n</w:t>
       </w:r>
       <w:r>
-        <w:t xml:space="preserve"> argument of what the desired speed for the motor is for the current cycle.</w:t>
+        <w:t xml:space="preserve"> argument of what the desired speed</w:t>
+      </w:r>
+      <w:r>
+        <w:t xml:space="preserve"> (High, Low, Off)</w:t>
+      </w:r>
+      <w:r>
+        <w:t xml:space="preserve"> for the motor is for the current cycle.</w:t>
       </w:r>
     </w:p>
     <w:p/>
@@ -2476,7 +2642,9 @@
       <w:r>
         <w:rPr>
           <w:noProof/>
-        </w:rPr>
+          <w:lang w:eastAsia="en-GB"/>
+        </w:rPr>
+        <w:lastRenderedPageBreak/>
         <w:drawing>
           <wp:inline distT="0" distB="0" distL="0" distR="0" wp14:anchorId="0FAA2B60" wp14:editId="7D9B6356">
             <wp:extent cx="1971675" cy="1714500"/>
@@ -2522,14 +2690,27 @@
       <w:r>
         <w:t xml:space="preserve">Figure </w:t>
       </w:r>
-      <w:fldSimple w:instr=" SEQ Figure \* ARABIC ">
-        <w:r>
-          <w:rPr>
-            <w:noProof/>
-          </w:rPr>
-          <w:t>11</w:t>
-        </w:r>
-      </w:fldSimple>
+      <w:r>
+        <w:fldChar w:fldCharType="begin"/>
+      </w:r>
+      <w:r>
+        <w:instrText xml:space="preserve"> SEQ Figure \* ARABIC </w:instrText>
+      </w:r>
+      <w:r>
+        <w:fldChar w:fldCharType="separate"/>
+      </w:r>
+      <w:r>
+        <w:rPr>
+          <w:noProof/>
+        </w:rPr>
+        <w:t>11</w:t>
+      </w:r>
+      <w:r>
+        <w:rPr>
+          <w:noProof/>
+        </w:rPr>
+        <w:fldChar w:fldCharType="end"/>
+      </w:r>
       <w:r>
         <w:t xml:space="preserve"> - </w:t>
       </w:r>
@@ -2584,8 +2765,8 @@
       <w:r>
         <w:rPr>
           <w:noProof/>
-        </w:rPr>
-        <w:lastRenderedPageBreak/>
+          <w:lang w:eastAsia="en-GB"/>
+        </w:rPr>
         <w:drawing>
           <wp:inline distT="0" distB="0" distL="0" distR="0" wp14:anchorId="2E19AC46" wp14:editId="5EF9C547">
             <wp:extent cx="5610225" cy="4229100"/>
@@ -2631,14 +2812,27 @@
       <w:r>
         <w:t xml:space="preserve">Figure </w:t>
       </w:r>
-      <w:fldSimple w:instr=" SEQ Figure \* ARABIC ">
-        <w:r>
-          <w:rPr>
-            <w:noProof/>
-          </w:rPr>
-          <w:t>12</w:t>
-        </w:r>
-      </w:fldSimple>
+      <w:r>
+        <w:fldChar w:fldCharType="begin"/>
+      </w:r>
+      <w:r>
+        <w:instrText xml:space="preserve"> SEQ Figure \* ARABIC </w:instrText>
+      </w:r>
+      <w:r>
+        <w:fldChar w:fldCharType="separate"/>
+      </w:r>
+      <w:r>
+        <w:rPr>
+          <w:noProof/>
+        </w:rPr>
+        <w:t>12</w:t>
+      </w:r>
+      <w:r>
+        <w:rPr>
+          <w:noProof/>
+        </w:rPr>
+        <w:fldChar w:fldCharType="end"/>
+      </w:r>
       <w:r>
         <w:t xml:space="preserve"> - Door Open While Running</w:t>
       </w:r>
@@ -2669,7 +2863,12 @@
         <w:t>().</w:t>
       </w:r>
       <w:r>
-        <w:t xml:space="preserve"> As the inputs are polled the action of opening the door does not initiate a function call but instead the manager must acknowledge the status of the door.</w:t>
+        <w:t xml:space="preserve"> As the inputs are p</w:t>
+      </w:r>
+      <w:bookmarkStart w:id="7" w:name="_GoBack"/>
+      <w:bookmarkEnd w:id="7"/>
+      <w:r>
+        <w:t>olled the action of opening the door does not initiate a function call but instead the manager must acknowledge the status of the door.</w:t>
       </w:r>
     </w:p>
     <w:p>
@@ -2679,6 +2878,7 @@
       <w:r>
         <w:rPr>
           <w:noProof/>
+          <w:lang w:eastAsia="en-GB"/>
         </w:rPr>
         <w:lastRenderedPageBreak/>
         <w:drawing>
@@ -2726,14 +2926,27 @@
       <w:r>
         <w:t xml:space="preserve">Figure </w:t>
       </w:r>
-      <w:fldSimple w:instr=" SEQ Figure \* ARABIC ">
-        <w:r>
-          <w:rPr>
-            <w:noProof/>
-          </w:rPr>
-          <w:t>13</w:t>
-        </w:r>
-      </w:fldSimple>
+      <w:r>
+        <w:fldChar w:fldCharType="begin"/>
+      </w:r>
+      <w:r>
+        <w:instrText xml:space="preserve"> SEQ Figure \* ARABIC </w:instrText>
+      </w:r>
+      <w:r>
+        <w:fldChar w:fldCharType="separate"/>
+      </w:r>
+      <w:r>
+        <w:rPr>
+          <w:noProof/>
+        </w:rPr>
+        <w:t>13</w:t>
+      </w:r>
+      <w:r>
+        <w:rPr>
+          <w:noProof/>
+        </w:rPr>
+        <w:fldChar w:fldCharType="end"/>
+      </w:r>
       <w:r>
         <w:t xml:space="preserve"> - Pause &amp; Resume Program</w:t>
       </w:r>
@@ -2776,6 +2989,7 @@
       <w:r>
         <w:rPr>
           <w:noProof/>
+          <w:lang w:eastAsia="en-GB"/>
         </w:rPr>
         <w:drawing>
           <wp:inline distT="0" distB="0" distL="0" distR="0" wp14:anchorId="14C0E46A" wp14:editId="470774EC">
@@ -2822,14 +3036,30 @@
       <w:r>
         <w:t xml:space="preserve">Figure </w:t>
       </w:r>
-      <w:fldSimple w:instr=" SEQ Figure \* ARABIC ">
-        <w:r>
-          <w:rPr>
-            <w:noProof/>
-          </w:rPr>
-          <w:t>14</w:t>
-        </w:r>
-      </w:fldSimple>
+      <w:r>
+        <w:fldChar w:fldCharType="begin"/>
+      </w:r>
+      <w:r>
+        <w:instrText xml:space="preserve"> SEQ Fi</w:instrText>
+      </w:r>
+      <w:r>
+        <w:instrText xml:space="preserve">gure \* ARABIC </w:instrText>
+      </w:r>
+      <w:r>
+        <w:fldChar w:fldCharType="separate"/>
+      </w:r>
+      <w:r>
+        <w:rPr>
+          <w:noProof/>
+        </w:rPr>
+        <w:t>14</w:t>
+      </w:r>
+      <w:r>
+        <w:rPr>
+          <w:noProof/>
+        </w:rPr>
+        <w:fldChar w:fldCharType="end"/>
+      </w:r>
       <w:r>
         <w:t xml:space="preserve"> - Accept Button While Running</w:t>
       </w:r>
@@ -2857,12 +3087,12 @@
       <w:pPr>
         <w:pStyle w:val="Heading2"/>
       </w:pPr>
-      <w:bookmarkStart w:id="7" w:name="_Toc383795047"/>
+      <w:bookmarkStart w:id="8" w:name="_Toc383795047"/>
       <w:r>
         <w:lastRenderedPageBreak/>
         <w:t>Ease of maintenance</w:t>
       </w:r>
-      <w:bookmarkEnd w:id="7"/>
+      <w:bookmarkEnd w:id="8"/>
     </w:p>
     <w:p>
       <w:r>
@@ -3233,7 +3463,6 @@
       <w:r>
         <w:tab/>
       </w:r>
-      <w:bookmarkStart w:id="8" w:name="_GoBack"/>
       <w:proofErr w:type="gramStart"/>
       <w:r>
         <w:t>Programs[</w:t>
@@ -3545,7 +3774,6 @@
         <w:t>Off)</w:t>
       </w:r>
     </w:p>
-    <w:bookmarkEnd w:id="8"/>
     <w:p>
       <w:pPr>
         <w:spacing w:after="0"/>
@@ -3727,7 +3955,7 @@
                 <w:bCs/>
                 <w:noProof/>
               </w:rPr>
-              <w:t>11</w:t>
+              <w:t>1</w:t>
             </w:r>
             <w:r>
               <w:rPr>
@@ -5278,9 +5506,8 @@
     <w:panose1 w:val="020B0604030504040204"/>
     <w:charset w:val="00"/>
     <w:family w:val="swiss"/>
-    <w:notTrueType/>
     <w:pitch w:val="variable"/>
-    <w:sig w:usb0="00000003" w:usb1="00000000" w:usb2="00000000" w:usb3="00000000" w:csb0="00000001" w:csb1="00000000"/>
+    <w:sig w:usb0="E1002EFF" w:usb1="C000605B" w:usb2="00000029" w:usb3="00000000" w:csb0="000101FF" w:csb1="00000000"/>
   </w:font>
   <w:font w:name="Lucida Console">
     <w:panose1 w:val="020B0609040504020204"/>
@@ -5329,6 +5556,7 @@
   <w:rsids>
     <w:rsidRoot w:val="004F57A0"/>
     <w:rsid w:val="004F57A0"/>
+    <w:rsid w:val="00656208"/>
     <w:rsid w:val="006B3639"/>
     <w:rsid w:val="007625F5"/>
     <w:rsid w:val="008E5A3C"/>
@@ -6098,7 +6326,7 @@
 </file>
 
 <file path=customXml/itemProps2.xml><?xml version="1.0" encoding="utf-8"?>
-<ds:datastoreItem xmlns:ds="http://schemas.openxmlformats.org/officeDocument/2006/customXml" ds:itemID="{F6B2A73C-BD86-4633-A0DC-27C9FC6430A0}">
+<ds:datastoreItem xmlns:ds="http://schemas.openxmlformats.org/officeDocument/2006/customXml" ds:itemID="{166EDC25-90FC-4A9F-A1F8-4E6463D50339}">
   <ds:schemaRefs>
     <ds:schemaRef ds:uri="http://schemas.openxmlformats.org/officeDocument/2006/bibliography"/>
   </ds:schemaRefs>

</xml_diff>